<commit_message>
Add one new method in Board game project and upload a new one named Invoices
</commit_message>
<xml_diff>
--- a/EntityFrameworkCore/ExamPreparation/CSharpDBAdvancedExam-01April2023/01-Model-Definition-Problem-Description.docx
+++ b/EntityFrameworkCore/ExamPreparation/CSharpDBAdvancedExam-01April2023/01-Model-Definition-Problem-Description.docx
@@ -1358,43 +1358,32 @@
         <w:t xml:space="preserve"> </w:t>
       </w:r>
       <w:r>
-        <w:t>– text</w:t>
-      </w:r>
-      <w:r>
-        <w:t xml:space="preserve"> </w:t>
-      </w:r>
-      <w:r>
-        <w:rPr>
-          <w:highlight w:val="green"/>
-        </w:rPr>
-        <w:t>(</w:t>
+        <w:t xml:space="preserve">– </w:t>
+      </w:r>
+      <w:r>
+        <w:t>text</w:t>
+      </w:r>
+      <w:r>
+        <w:t xml:space="preserve"> (</w:t>
       </w:r>
       <w:r>
         <w:rPr>
           <w:b/>
           <w:bCs/>
-          <w:highlight w:val="green"/>
         </w:rPr>
         <w:t>string</w:t>
       </w:r>
       <w:r>
-        <w:rPr>
-          <w:highlight w:val="green"/>
-        </w:rPr>
         <w:t xml:space="preserve">, </w:t>
       </w:r>
       <w:r>
         <w:rPr>
           <w:b/>
           <w:bCs/>
-          <w:highlight w:val="green"/>
         </w:rPr>
         <w:t>not</w:t>
       </w:r>
       <w:r>
-        <w:rPr>
-          <w:highlight w:val="green"/>
-        </w:rPr>
         <w:t xml:space="preserve"> an array)</w:t>
       </w:r>
       <w:r>
@@ -1891,11 +1880,7 @@
         <w:t xml:space="preserve">). </w:t>
       </w:r>
       <w:bookmarkStart w:id="10" w:name="_Hlk121841189"/>
-      <w:bookmarkStart w:id="11" w:name="_GoBack"/>
-      <w:r>
-        <w:rPr>
-          <w:highlight w:val="green"/>
-        </w:rPr>
+      <w:r>
         <w:t>First four characters are "</w:t>
       </w:r>
       <w:r>
@@ -1903,14 +1888,12 @@
           <w:rFonts w:ascii="Consolas" w:hAnsi="Consolas"/>
           <w:b/>
           <w:bCs/>
-          <w:highlight w:val="green"/>
         </w:rPr>
         <w:t>www.</w:t>
       </w:r>
       <w:r>
         <w:rPr>
           <w:rFonts w:cstheme="minorHAnsi"/>
-          <w:highlight w:val="green"/>
         </w:rPr>
         <w:t>"</w:t>
       </w:r>
@@ -1918,54 +1901,36 @@
         <w:rPr>
           <w:b/>
           <w:bCs/>
-          <w:highlight w:val="green"/>
         </w:rPr>
         <w:t xml:space="preserve">, </w:t>
       </w:r>
       <w:r>
-        <w:rPr>
-          <w:highlight w:val="green"/>
-        </w:rPr>
         <w:t>followed by</w:t>
       </w:r>
       <w:r>
-        <w:rPr>
-          <w:highlight w:val="green"/>
-        </w:rPr>
         <w:t xml:space="preserve"> upper and lower</w:t>
       </w:r>
       <w:r>
-        <w:rPr>
-          <w:highlight w:val="green"/>
-        </w:rPr>
         <w:t xml:space="preserve"> </w:t>
       </w:r>
       <w:r>
         <w:rPr>
           <w:b/>
           <w:bCs/>
-          <w:highlight w:val="green"/>
         </w:rPr>
         <w:t>letters</w:t>
       </w:r>
       <w:r>
-        <w:rPr>
-          <w:highlight w:val="green"/>
-        </w:rPr>
         <w:t xml:space="preserve">, </w:t>
       </w:r>
       <w:r>
         <w:rPr>
           <w:b/>
           <w:bCs/>
-          <w:highlight w:val="green"/>
         </w:rPr>
         <w:t>digits</w:t>
       </w:r>
       <w:r>
-        <w:rPr>
-          <w:highlight w:val="green"/>
-        </w:rPr>
         <w:t xml:space="preserve"> or '</w:t>
       </w:r>
       <w:r>
@@ -1973,26 +1938,16 @@
           <w:rFonts w:ascii="Consolas" w:hAnsi="Consolas"/>
           <w:b/>
           <w:bCs/>
-          <w:highlight w:val="green"/>
         </w:rPr>
         <w:t>-</w:t>
       </w:r>
       <w:r>
-        <w:rPr>
-          <w:highlight w:val="green"/>
-        </w:rPr>
         <w:t>' and</w:t>
       </w:r>
       <w:r>
-        <w:rPr>
-          <w:highlight w:val="green"/>
-        </w:rPr>
         <w:t xml:space="preserve"> the</w:t>
       </w:r>
       <w:r>
-        <w:rPr>
-          <w:highlight w:val="green"/>
-        </w:rPr>
         <w:t xml:space="preserve"> last three characters are "</w:t>
       </w:r>
       <w:r>
@@ -2000,24 +1955,16 @@
           <w:rFonts w:ascii="Consolas" w:hAnsi="Consolas"/>
           <w:b/>
           <w:bCs/>
-          <w:highlight w:val="green"/>
         </w:rPr>
         <w:t>.com</w:t>
       </w:r>
       <w:r>
-        <w:rPr>
-          <w:highlight w:val="green"/>
-        </w:rPr>
         <w:t>"</w:t>
       </w:r>
       <w:bookmarkEnd w:id="10"/>
       <w:r>
-        <w:rPr>
-          <w:highlight w:val="green"/>
-        </w:rPr>
         <w:t>.</w:t>
       </w:r>
-      <w:bookmarkEnd w:id="11"/>
     </w:p>
     <w:bookmarkEnd w:id="5"/>
     <w:bookmarkEnd w:id="6"/>
@@ -2074,8 +2021,8 @@
           <w:noProof w:val="0"/>
         </w:rPr>
       </w:pPr>
-      <w:bookmarkStart w:id="12" w:name="OLE_LINK3"/>
-      <w:bookmarkStart w:id="13" w:name="OLE_LINK4"/>
+      <w:bookmarkStart w:id="11" w:name="OLE_LINK3"/>
+      <w:bookmarkStart w:id="12" w:name="OLE_LINK4"/>
       <w:r>
         <w:rPr>
           <w:rStyle w:val="CodeChar"/>
@@ -2229,8 +2176,8 @@
         <w:t>Boardgame</w:t>
       </w:r>
     </w:p>
+    <w:bookmarkEnd w:id="11"/>
     <w:bookmarkEnd w:id="12"/>
-    <w:bookmarkEnd w:id="13"/>
     <w:p>
       <w:pPr>
         <w:pStyle w:val="Heading3"/>
@@ -2255,8 +2202,8 @@
           <w:noProof w:val="0"/>
         </w:rPr>
       </w:pPr>
-      <w:bookmarkStart w:id="14" w:name="OLE_LINK7"/>
-      <w:bookmarkStart w:id="15" w:name="OLE_LINK8"/>
+      <w:bookmarkStart w:id="13" w:name="OLE_LINK7"/>
+      <w:bookmarkStart w:id="14" w:name="OLE_LINK8"/>
       <w:r>
         <w:rPr>
           <w:rStyle w:val="CodeChar"/>
@@ -2481,8 +2428,8 @@
       </w:r>
     </w:p>
     <w:bookmarkEnd w:id="0"/>
+    <w:bookmarkEnd w:id="13"/>
     <w:bookmarkEnd w:id="14"/>
-    <w:bookmarkEnd w:id="15"/>
     <w:p>
       <w:pPr>
         <w:pStyle w:val="Heading2"/>
@@ -2767,8 +2714,8 @@
                 <w:lang w:val="bg-BG"/>
               </w:rPr>
             </w:pPr>
-            <w:bookmarkStart w:id="16" w:name="OLE_LINK14"/>
-            <w:bookmarkStart w:id="17" w:name="_Hlk479869809"/>
+            <w:bookmarkStart w:id="15" w:name="OLE_LINK14"/>
+            <w:bookmarkStart w:id="16" w:name="_Hlk479869809"/>
             <w:r>
               <w:rPr>
                 <w:rFonts w:ascii="Consolas" w:hAnsi="Consolas"/>
@@ -2776,7 +2723,7 @@
               </w:rPr>
               <w:t xml:space="preserve">Invalid </w:t>
             </w:r>
-            <w:bookmarkEnd w:id="16"/>
+            <w:bookmarkEnd w:id="15"/>
             <w:r>
               <w:rPr>
                 <w:rFonts w:ascii="Consolas" w:hAnsi="Consolas"/>
@@ -2795,7 +2742,7 @@
         </w:tc>
       </w:tr>
     </w:tbl>
-    <w:bookmarkEnd w:id="17"/>
+    <w:bookmarkEnd w:id="16"/>
     <w:p>
       <w:pPr>
         <w:pStyle w:val="Heading3"/>
@@ -5239,8 +5186,8 @@
           <w:numId w:val="4"/>
         </w:numPr>
       </w:pPr>
-      <w:bookmarkStart w:id="18" w:name="OLE_LINK13"/>
-      <w:bookmarkStart w:id="19" w:name="OLE_LINK15"/>
+      <w:bookmarkStart w:id="17" w:name="OLE_LINK13"/>
+      <w:bookmarkStart w:id="18" w:name="OLE_LINK15"/>
       <w:r>
         <w:t xml:space="preserve">If any validation errors occur (such as invalid </w:t>
       </w:r>
@@ -5412,8 +5359,8 @@
             <w:shd w:val="clear" w:color="auto" w:fill="D9D9D9" w:themeFill="background1" w:themeFillShade="D9"/>
             <w:hideMark/>
           </w:tcPr>
+          <w:bookmarkEnd w:id="17"/>
           <w:bookmarkEnd w:id="18"/>
-          <w:bookmarkEnd w:id="19"/>
           <w:p>
             <w:pPr>
               <w:spacing w:before="0" w:after="0"/>
@@ -6981,7 +6928,7 @@
       <w:pPr>
         <w:pStyle w:val="Heading4"/>
       </w:pPr>
-      <w:bookmarkStart w:id="20" w:name="_Hlk130448202"/>
+      <w:bookmarkStart w:id="19" w:name="_Hlk130448202"/>
       <w:r>
         <w:t xml:space="preserve">Export </w:t>
       </w:r>
@@ -7004,244 +6951,324 @@
       </w:r>
     </w:p>
     <w:p>
-      <w:bookmarkStart w:id="21" w:name="_Hlk130448331"/>
-      <w:bookmarkStart w:id="22" w:name="_Hlk130448194"/>
-      <w:bookmarkEnd w:id="20"/>
-      <w:r>
+      <w:bookmarkStart w:id="20" w:name="_Hlk130448331"/>
+      <w:bookmarkStart w:id="21" w:name="_Hlk130448194"/>
+      <w:bookmarkEnd w:id="19"/>
+      <w:r>
+        <w:rPr>
+          <w:highlight w:val="yellow"/>
+        </w:rPr>
         <w:t xml:space="preserve">Select the </w:t>
       </w:r>
       <w:r>
         <w:rPr>
           <w:b/>
+          <w:highlight w:val="yellow"/>
         </w:rPr>
         <w:t>top</w:t>
       </w:r>
       <w:r>
+        <w:rPr>
+          <w:highlight w:val="yellow"/>
+        </w:rPr>
         <w:t xml:space="preserve"> </w:t>
       </w:r>
       <w:r>
         <w:rPr>
           <w:b/>
           <w:bCs/>
+          <w:highlight w:val="yellow"/>
         </w:rPr>
         <w:t xml:space="preserve">5 </w:t>
       </w:r>
       <w:r>
         <w:rPr>
           <w:b/>
+          <w:highlight w:val="yellow"/>
         </w:rPr>
         <w:t>sellers</w:t>
       </w:r>
       <w:r>
         <w:rPr>
           <w:b/>
+          <w:highlight w:val="yellow"/>
         </w:rPr>
         <w:t xml:space="preserve"> </w:t>
       </w:r>
       <w:r>
+        <w:rPr>
+          <w:highlight w:val="yellow"/>
+        </w:rPr>
         <w:t>that have</w:t>
       </w:r>
       <w:r>
         <w:rPr>
           <w:b/>
+          <w:highlight w:val="yellow"/>
         </w:rPr>
         <w:t xml:space="preserve"> at least one </w:t>
       </w:r>
       <w:r>
         <w:rPr>
           <w:b/>
+          <w:highlight w:val="yellow"/>
         </w:rPr>
         <w:t>boardgame</w:t>
       </w:r>
       <w:r>
         <w:rPr>
           <w:b/>
+          <w:highlight w:val="yellow"/>
         </w:rPr>
         <w:t xml:space="preserve"> </w:t>
       </w:r>
       <w:r>
+        <w:rPr>
+          <w:highlight w:val="yellow"/>
+        </w:rPr>
         <w:t>that</w:t>
       </w:r>
       <w:r>
         <w:rPr>
           <w:b/>
+          <w:highlight w:val="yellow"/>
         </w:rPr>
         <w:t xml:space="preserve"> their </w:t>
       </w:r>
       <w:r>
         <w:rPr>
           <w:b/>
+          <w:highlight w:val="yellow"/>
         </w:rPr>
         <w:t>year of publishing</w:t>
       </w:r>
       <w:r>
         <w:rPr>
           <w:b/>
+          <w:highlight w:val="yellow"/>
         </w:rPr>
         <w:t xml:space="preserve"> </w:t>
       </w:r>
       <w:r>
+        <w:rPr>
+          <w:highlight w:val="yellow"/>
+        </w:rPr>
         <w:t xml:space="preserve">is </w:t>
       </w:r>
       <w:r>
+        <w:rPr>
+          <w:highlight w:val="yellow"/>
+        </w:rPr>
         <w:t>greater</w:t>
       </w:r>
       <w:r>
+        <w:rPr>
+          <w:highlight w:val="yellow"/>
+        </w:rPr>
         <w:t xml:space="preserve"> or equal to</w:t>
       </w:r>
       <w:r>
+        <w:rPr>
+          <w:highlight w:val="yellow"/>
+        </w:rPr>
         <w:t xml:space="preserve"> the</w:t>
       </w:r>
       <w:r>
         <w:rPr>
           <w:b/>
+          <w:highlight w:val="yellow"/>
         </w:rPr>
         <w:t xml:space="preserve"> given </w:t>
       </w:r>
       <w:r>
         <w:rPr>
           <w:b/>
+          <w:highlight w:val="yellow"/>
         </w:rPr>
         <w:t>year</w:t>
       </w:r>
       <w:r>
         <w:rPr>
           <w:b/>
+          <w:highlight w:val="yellow"/>
         </w:rPr>
         <w:t xml:space="preserve"> </w:t>
       </w:r>
       <w:r>
         <w:rPr>
           <w:bCs/>
+          <w:highlight w:val="yellow"/>
         </w:rPr>
         <w:t>and</w:t>
       </w:r>
       <w:r>
         <w:rPr>
           <w:b/>
+          <w:highlight w:val="yellow"/>
         </w:rPr>
         <w:t xml:space="preserve"> their rating </w:t>
       </w:r>
       <w:r>
         <w:rPr>
           <w:bCs/>
+          <w:highlight w:val="yellow"/>
         </w:rPr>
         <w:t>is smaller or equal to the</w:t>
       </w:r>
       <w:r>
         <w:rPr>
           <w:b/>
+          <w:highlight w:val="yellow"/>
         </w:rPr>
         <w:t xml:space="preserve"> give</w:t>
       </w:r>
       <w:r>
         <w:rPr>
           <w:b/>
+          <w:highlight w:val="yellow"/>
         </w:rPr>
         <w:t>n</w:t>
       </w:r>
       <w:r>
         <w:rPr>
           <w:b/>
+          <w:highlight w:val="yellow"/>
         </w:rPr>
         <w:t xml:space="preserve"> rating</w:t>
       </w:r>
       <w:r>
         <w:rPr>
           <w:b/>
-        </w:rPr>
-        <w:t xml:space="preserve">. Select </w:t>
+          <w:highlight w:val="yellow"/>
+        </w:rPr>
+        <w:t>.</w:t>
+      </w:r>
+      <w:r>
+        <w:rPr>
+          <w:b/>
+        </w:rPr>
+        <w:t xml:space="preserve"> </w:t>
+      </w:r>
+      <w:r>
+        <w:rPr>
+          <w:b/>
+          <w:highlight w:val="yellow"/>
+        </w:rPr>
+        <w:t xml:space="preserve">Select </w:t>
       </w:r>
       <w:r>
         <w:rPr>
           <w:bCs/>
+          <w:highlight w:val="yellow"/>
         </w:rPr>
         <w:t>them with their</w:t>
       </w:r>
       <w:r>
         <w:rPr>
           <w:b/>
+          <w:highlight w:val="yellow"/>
         </w:rPr>
         <w:t xml:space="preserve"> </w:t>
       </w:r>
       <w:r>
         <w:rPr>
           <w:b/>
+          <w:highlight w:val="yellow"/>
         </w:rPr>
         <w:t>boardgames</w:t>
       </w:r>
       <w:r>
         <w:rPr>
           <w:b/>
+          <w:highlight w:val="yellow"/>
         </w:rPr>
         <w:t xml:space="preserve"> </w:t>
       </w:r>
       <w:r>
         <w:rPr>
           <w:bCs/>
+          <w:highlight w:val="yellow"/>
         </w:rPr>
         <w:t xml:space="preserve">who meet the </w:t>
       </w:r>
       <w:r>
         <w:rPr>
           <w:b/>
+          <w:highlight w:val="yellow"/>
         </w:rPr>
         <w:t>same criteria</w:t>
       </w:r>
       <w:r>
         <w:rPr>
           <w:bCs/>
+          <w:highlight w:val="yellow"/>
         </w:rPr>
         <w:t xml:space="preserve"> (their </w:t>
       </w:r>
       <w:r>
         <w:rPr>
           <w:bCs/>
+          <w:highlight w:val="yellow"/>
         </w:rPr>
         <w:t>year of publishing is greater or equals the given year</w:t>
       </w:r>
       <w:r>
         <w:rPr>
           <w:bCs/>
+          <w:highlight w:val="yellow"/>
         </w:rPr>
         <w:t xml:space="preserve"> and the rating is smaller or equal to the given rating</w:t>
       </w:r>
       <w:r>
         <w:rPr>
           <w:bCs/>
+          <w:highlight w:val="yellow"/>
         </w:rPr>
         <w:t>)</w:t>
       </w:r>
       <w:r>
+        <w:rPr>
+          <w:highlight w:val="yellow"/>
+        </w:rPr>
         <w:t xml:space="preserve">. For each </w:t>
       </w:r>
       <w:r>
         <w:rPr>
           <w:b/>
+          <w:highlight w:val="yellow"/>
         </w:rPr>
         <w:t>seller</w:t>
       </w:r>
       <w:r>
+        <w:rPr>
+          <w:highlight w:val="yellow"/>
+        </w:rPr>
         <w:t xml:space="preserve">, export their </w:t>
       </w:r>
       <w:r>
         <w:rPr>
           <w:b/>
+          <w:highlight w:val="yellow"/>
         </w:rPr>
         <w:t>name</w:t>
       </w:r>
       <w:r>
         <w:rPr>
           <w:b/>
+          <w:highlight w:val="yellow"/>
         </w:rPr>
         <w:t>, website</w:t>
       </w:r>
       <w:r>
+        <w:rPr>
+          <w:highlight w:val="yellow"/>
+        </w:rPr>
         <w:t xml:space="preserve"> and their </w:t>
       </w:r>
       <w:r>
         <w:rPr>
           <w:b/>
+          <w:highlight w:val="yellow"/>
         </w:rPr>
         <w:t>boardgames</w:t>
       </w:r>
@@ -7252,36 +7279,52 @@
         <w:t>.</w:t>
       </w:r>
       <w:r>
-        <w:t xml:space="preserve"> For each </w:t>
-      </w:r>
-      <w:r>
-        <w:rPr>
-          <w:b/>
+        <w:t xml:space="preserve"> </w:t>
+      </w:r>
+      <w:r>
+        <w:rPr>
+          <w:highlight w:val="yellow"/>
+        </w:rPr>
+        <w:t xml:space="preserve">For each </w:t>
+      </w:r>
+      <w:r>
+        <w:rPr>
+          <w:b/>
+          <w:highlight w:val="yellow"/>
         </w:rPr>
         <w:t>boardgame</w:t>
       </w:r>
       <w:r>
+        <w:rPr>
+          <w:highlight w:val="yellow"/>
+        </w:rPr>
         <w:t xml:space="preserve">, export their </w:t>
       </w:r>
       <w:r>
         <w:rPr>
           <w:b/>
+          <w:highlight w:val="yellow"/>
         </w:rPr>
         <w:t>name</w:t>
       </w:r>
       <w:r>
+        <w:rPr>
+          <w:highlight w:val="yellow"/>
+        </w:rPr>
         <w:t xml:space="preserve">, </w:t>
       </w:r>
       <w:r>
         <w:rPr>
           <w:b/>
           <w:bCs/>
+          <w:highlight w:val="yellow"/>
         </w:rPr>
         <w:t>rating</w:t>
       </w:r>
       <w:r>
         <w:rPr>
           <w:b/>
+          <w:highlight w:val="yellow"/>
           <w:lang w:val="bg-BG"/>
         </w:rPr>
         <w:t xml:space="preserve">, </w:t>
@@ -7289,273 +7332,346 @@
       <w:r>
         <w:rPr>
           <w:b/>
+          <w:highlight w:val="yellow"/>
         </w:rPr>
         <w:t>mechanics</w:t>
       </w:r>
       <w:r>
+        <w:rPr>
+          <w:highlight w:val="yellow"/>
+        </w:rPr>
         <w:t xml:space="preserve"> and</w:t>
       </w:r>
       <w:r>
+        <w:rPr>
+          <w:highlight w:val="yellow"/>
+        </w:rPr>
         <w:t xml:space="preserve"> </w:t>
       </w:r>
       <w:r>
         <w:rPr>
           <w:b/>
+          <w:highlight w:val="yellow"/>
         </w:rPr>
         <w:t xml:space="preserve">category </w:t>
       </w:r>
       <w:r>
+        <w:rPr>
+          <w:highlight w:val="yellow"/>
+        </w:rPr>
         <w:t>type</w:t>
       </w:r>
       <w:r>
         <w:rPr>
           <w:b/>
-        </w:rPr>
-        <w:t xml:space="preserve">. </w:t>
-      </w:r>
-      <w:r>
+          <w:highlight w:val="yellow"/>
+        </w:rPr>
+        <w:t>.</w:t>
+      </w:r>
+      <w:r>
+        <w:rPr>
+          <w:b/>
+        </w:rPr>
+        <w:t xml:space="preserve"> </w:t>
+      </w:r>
+      <w:r>
+        <w:rPr>
+          <w:highlight w:val="yellow"/>
+        </w:rPr>
         <w:t xml:space="preserve">Order the </w:t>
       </w:r>
       <w:r>
         <w:rPr>
           <w:b/>
+          <w:highlight w:val="yellow"/>
         </w:rPr>
         <w:t>boardgames</w:t>
       </w:r>
       <w:r>
+        <w:rPr>
+          <w:highlight w:val="yellow"/>
+        </w:rPr>
         <w:t xml:space="preserve"> by </w:t>
       </w:r>
       <w:r>
         <w:rPr>
           <w:b/>
+          <w:highlight w:val="yellow"/>
         </w:rPr>
         <w:t>rating</w:t>
       </w:r>
       <w:r>
+        <w:rPr>
+          <w:highlight w:val="yellow"/>
+        </w:rPr>
         <w:t xml:space="preserve"> (</w:t>
       </w:r>
       <w:r>
         <w:rPr>
           <w:b/>
+          <w:highlight w:val="yellow"/>
         </w:rPr>
         <w:t>descending</w:t>
       </w:r>
       <w:r>
+        <w:rPr>
+          <w:highlight w:val="yellow"/>
+        </w:rPr>
         <w:t xml:space="preserve">), then by </w:t>
       </w:r>
       <w:r>
         <w:rPr>
           <w:b/>
+          <w:highlight w:val="yellow"/>
         </w:rPr>
         <w:t>name</w:t>
       </w:r>
       <w:r>
+        <w:rPr>
+          <w:highlight w:val="yellow"/>
+        </w:rPr>
         <w:t xml:space="preserve"> (</w:t>
       </w:r>
       <w:r>
         <w:rPr>
           <w:b/>
+          <w:highlight w:val="yellow"/>
         </w:rPr>
         <w:t>ascending</w:t>
       </w:r>
       <w:r>
+        <w:rPr>
+          <w:highlight w:val="yellow"/>
+        </w:rPr>
         <w:t xml:space="preserve">). Order the </w:t>
       </w:r>
       <w:r>
         <w:rPr>
           <w:b/>
+          <w:highlight w:val="yellow"/>
         </w:rPr>
         <w:t>sellers</w:t>
       </w:r>
       <w:r>
+        <w:rPr>
+          <w:highlight w:val="yellow"/>
+        </w:rPr>
         <w:t xml:space="preserve"> by </w:t>
       </w:r>
       <w:r>
         <w:rPr>
           <w:b/>
+          <w:highlight w:val="yellow"/>
         </w:rPr>
         <w:t>all</w:t>
       </w:r>
       <w:r>
+        <w:rPr>
+          <w:highlight w:val="yellow"/>
+        </w:rPr>
         <w:t xml:space="preserve"> </w:t>
       </w:r>
       <w:r>
         <w:rPr>
           <w:b/>
+          <w:highlight w:val="yellow"/>
         </w:rPr>
         <w:t>boardgames</w:t>
       </w:r>
       <w:r>
+        <w:rPr>
+          <w:highlight w:val="yellow"/>
+        </w:rPr>
         <w:t xml:space="preserve"> (</w:t>
       </w:r>
       <w:r>
         <w:rPr>
           <w:bCs/>
+          <w:highlight w:val="yellow"/>
         </w:rPr>
         <w:t>meeting above condition</w:t>
       </w:r>
       <w:r>
+        <w:rPr>
+          <w:highlight w:val="yellow"/>
+        </w:rPr>
         <w:t>)</w:t>
       </w:r>
       <w:r>
         <w:rPr>
           <w:b/>
+          <w:highlight w:val="yellow"/>
         </w:rPr>
         <w:t xml:space="preserve"> count </w:t>
       </w:r>
       <w:r>
+        <w:rPr>
+          <w:highlight w:val="yellow"/>
+        </w:rPr>
         <w:t>(</w:t>
       </w:r>
       <w:r>
         <w:rPr>
           <w:b/>
+          <w:highlight w:val="yellow"/>
         </w:rPr>
         <w:t>descending</w:t>
       </w:r>
       <w:r>
+        <w:rPr>
+          <w:highlight w:val="yellow"/>
+        </w:rPr>
         <w:t xml:space="preserve">), then by </w:t>
       </w:r>
       <w:r>
         <w:rPr>
           <w:b/>
+          <w:highlight w:val="yellow"/>
         </w:rPr>
         <w:t>name</w:t>
       </w:r>
       <w:r>
+        <w:rPr>
+          <w:highlight w:val="yellow"/>
+        </w:rPr>
         <w:t xml:space="preserve"> (</w:t>
       </w:r>
       <w:r>
         <w:rPr>
           <w:b/>
+          <w:highlight w:val="yellow"/>
         </w:rPr>
         <w:t>ascending</w:t>
       </w:r>
       <w:r>
+        <w:rPr>
+          <w:highlight w:val="yellow"/>
+        </w:rPr>
         <w:t>).</w:t>
+      </w:r>
+    </w:p>
+    <w:bookmarkEnd w:id="20"/>
+    <w:p>
+      <w:pPr>
+        <w:rPr>
+          <w:u w:val="single"/>
+        </w:rPr>
+      </w:pPr>
+      <w:r>
+        <w:rPr>
+          <w:b/>
+          <w:u w:val="single"/>
+        </w:rPr>
+        <w:t>NOTE</w:t>
+      </w:r>
+      <w:r>
+        <w:rPr>
+          <w:u w:val="single"/>
+        </w:rPr>
+        <w:t xml:space="preserve">: You </w:t>
+      </w:r>
+      <w:r>
+        <w:rPr>
+          <w:b/>
+          <w:u w:val="single"/>
+        </w:rPr>
+        <w:t>may</w:t>
+      </w:r>
+      <w:r>
+        <w:rPr>
+          <w:u w:val="single"/>
+        </w:rPr>
+        <w:t xml:space="preserve"> need to </w:t>
+      </w:r>
+      <w:r>
+        <w:rPr>
+          <w:b/>
+          <w:u w:val="single"/>
+        </w:rPr>
+        <w:t>call</w:t>
+      </w:r>
+      <w:r>
+        <w:rPr>
+          <w:u w:val="single"/>
+        </w:rPr>
+        <w:t xml:space="preserve"> </w:t>
+      </w:r>
+      <w:r>
+        <w:rPr>
+          <w:rFonts w:ascii="Consolas" w:hAnsi="Consolas"/>
+          <w:b/>
+          <w:noProof/>
+          <w:u w:val="single"/>
+        </w:rPr>
+        <w:t>.ToArray()</w:t>
+      </w:r>
+      <w:r>
+        <w:rPr>
+          <w:b/>
+          <w:u w:val="single"/>
+        </w:rPr>
+        <w:t xml:space="preserve"> </w:t>
+      </w:r>
+      <w:r>
+        <w:rPr>
+          <w:u w:val="single"/>
+        </w:rPr>
+        <w:t xml:space="preserve">function </w:t>
+      </w:r>
+      <w:r>
+        <w:rPr>
+          <w:b/>
+          <w:u w:val="single"/>
+        </w:rPr>
+        <w:t>before the selection</w:t>
+      </w:r>
+      <w:r>
+        <w:rPr>
+          <w:u w:val="single"/>
+        </w:rPr>
+        <w:t xml:space="preserve"> in order to </w:t>
+      </w:r>
+      <w:r>
+        <w:rPr>
+          <w:b/>
+          <w:u w:val="single"/>
+        </w:rPr>
+        <w:t>detach entities from the database</w:t>
+      </w:r>
+      <w:r>
+        <w:rPr>
+          <w:u w:val="single"/>
+        </w:rPr>
+        <w:t xml:space="preserve"> and </w:t>
+      </w:r>
+      <w:r>
+        <w:rPr>
+          <w:b/>
+          <w:u w:val="single"/>
+        </w:rPr>
+        <w:t>avoid runtime errors</w:t>
+      </w:r>
+      <w:r>
+        <w:rPr>
+          <w:u w:val="single"/>
+        </w:rPr>
+        <w:t xml:space="preserve"> (</w:t>
+      </w:r>
+      <w:r>
+        <w:rPr>
+          <w:b/>
+          <w:u w:val="single"/>
+        </w:rPr>
+        <w:t>EF Core bug</w:t>
+      </w:r>
+      <w:r>
+        <w:rPr>
+          <w:u w:val="single"/>
+        </w:rPr>
+        <w:t xml:space="preserve">). </w:t>
       </w:r>
     </w:p>
     <w:bookmarkEnd w:id="21"/>
-    <w:p>
-      <w:pPr>
-        <w:rPr>
-          <w:u w:val="single"/>
-        </w:rPr>
-      </w:pPr>
-      <w:r>
-        <w:rPr>
-          <w:b/>
-          <w:u w:val="single"/>
-        </w:rPr>
-        <w:t>NOTE</w:t>
-      </w:r>
-      <w:r>
-        <w:rPr>
-          <w:u w:val="single"/>
-        </w:rPr>
-        <w:t xml:space="preserve">: You </w:t>
-      </w:r>
-      <w:r>
-        <w:rPr>
-          <w:b/>
-          <w:u w:val="single"/>
-        </w:rPr>
-        <w:t>may</w:t>
-      </w:r>
-      <w:r>
-        <w:rPr>
-          <w:u w:val="single"/>
-        </w:rPr>
-        <w:t xml:space="preserve"> need to </w:t>
-      </w:r>
-      <w:r>
-        <w:rPr>
-          <w:b/>
-          <w:u w:val="single"/>
-        </w:rPr>
-        <w:t>call</w:t>
-      </w:r>
-      <w:r>
-        <w:rPr>
-          <w:u w:val="single"/>
-        </w:rPr>
-        <w:t xml:space="preserve"> </w:t>
-      </w:r>
-      <w:r>
-        <w:rPr>
-          <w:rFonts w:ascii="Consolas" w:hAnsi="Consolas"/>
-          <w:b/>
-          <w:noProof/>
-          <w:u w:val="single"/>
-        </w:rPr>
-        <w:t>.ToArray()</w:t>
-      </w:r>
-      <w:r>
-        <w:rPr>
-          <w:b/>
-          <w:u w:val="single"/>
-        </w:rPr>
-        <w:t xml:space="preserve"> </w:t>
-      </w:r>
-      <w:r>
-        <w:rPr>
-          <w:u w:val="single"/>
-        </w:rPr>
-        <w:t xml:space="preserve">function </w:t>
-      </w:r>
-      <w:r>
-        <w:rPr>
-          <w:b/>
-          <w:u w:val="single"/>
-        </w:rPr>
-        <w:t>before the selection</w:t>
-      </w:r>
-      <w:r>
-        <w:rPr>
-          <w:u w:val="single"/>
-        </w:rPr>
-        <w:t xml:space="preserve"> in order to </w:t>
-      </w:r>
-      <w:r>
-        <w:rPr>
-          <w:b/>
-          <w:u w:val="single"/>
-        </w:rPr>
-        <w:t>detach entities from the database</w:t>
-      </w:r>
-      <w:r>
-        <w:rPr>
-          <w:u w:val="single"/>
-        </w:rPr>
-        <w:t xml:space="preserve"> and </w:t>
-      </w:r>
-      <w:r>
-        <w:rPr>
-          <w:b/>
-          <w:u w:val="single"/>
-        </w:rPr>
-        <w:t>avoid runtime errors</w:t>
-      </w:r>
-      <w:r>
-        <w:rPr>
-          <w:u w:val="single"/>
-        </w:rPr>
-        <w:t xml:space="preserve"> (</w:t>
-      </w:r>
-      <w:r>
-        <w:rPr>
-          <w:b/>
-          <w:u w:val="single"/>
-        </w:rPr>
-        <w:t>EF Core bug</w:t>
-      </w:r>
-      <w:r>
-        <w:rPr>
-          <w:u w:val="single"/>
-        </w:rPr>
-        <w:t xml:space="preserve">). </w:t>
-      </w:r>
-    </w:p>
-    <w:bookmarkEnd w:id="22"/>
     <w:p>
       <w:pPr>
         <w:pStyle w:val="Heading5"/>
@@ -9164,7 +9280,7 @@
       <w:pPr>
         <w:pStyle w:val="Heading4"/>
       </w:pPr>
-      <w:bookmarkStart w:id="23" w:name="_Hlk130449070"/>
+      <w:bookmarkStart w:id="22" w:name="_Hlk130449070"/>
       <w:r>
         <w:t xml:space="preserve">Export </w:t>
       </w:r>
@@ -9179,8 +9295,8 @@
       </w:r>
     </w:p>
     <w:p>
-      <w:bookmarkStart w:id="24" w:name="OLE_LINK42"/>
-      <w:bookmarkStart w:id="25" w:name="OLE_LINK43"/>
+      <w:bookmarkStart w:id="23" w:name="OLE_LINK42"/>
+      <w:bookmarkStart w:id="24" w:name="OLE_LINK43"/>
       <w:r>
         <w:t xml:space="preserve">Export all </w:t>
       </w:r>
@@ -9493,10 +9609,10 @@
       <w:pPr>
         <w:pStyle w:val="Heading5"/>
       </w:pPr>
-      <w:bookmarkStart w:id="26" w:name="_Hlk130449106"/>
+      <w:bookmarkStart w:id="25" w:name="_Hlk130449106"/>
+      <w:bookmarkEnd w:id="22"/>
       <w:bookmarkEnd w:id="23"/>
       <w:bookmarkEnd w:id="24"/>
-      <w:bookmarkEnd w:id="25"/>
       <w:r>
         <w:t>Example</w:t>
       </w:r>
@@ -9530,7 +9646,7 @@
             <w:shd w:val="clear" w:color="auto" w:fill="D9D9D9" w:themeFill="background1" w:themeFillShade="D9"/>
             <w:hideMark/>
           </w:tcPr>
-          <w:bookmarkEnd w:id="26"/>
+          <w:bookmarkEnd w:id="25"/>
           <w:p>
             <w:pPr>
               <w:spacing w:before="0" w:after="0"/>
@@ -9731,6 +9847,7 @@
               </w:rPr>
               <w:t>&lt;</w:t>
             </w:r>
+            <w:bookmarkStart w:id="26" w:name="_GoBack"/>
             <w:r>
               <w:rPr>
                 <w:rFonts w:ascii="Consolas" w:hAnsi="Consolas" w:cs="Cascadia Mono"/>
@@ -9738,6 +9855,7 @@
               </w:rPr>
               <w:t>Creators</w:t>
             </w:r>
+            <w:bookmarkEnd w:id="26"/>
             <w:r>
               <w:rPr>
                 <w:rFonts w:ascii="Consolas" w:hAnsi="Consolas" w:cs="Cascadia Mono"/>
@@ -11362,7 +11480,7 @@
             </wp:anchor>
           </w:drawing>
         </mc:Choice>
-        <mc:Fallback xmlns:w16se="http://schemas.microsoft.com/office/word/2015/wordml/symex" xmlns:w16sdtdh="http://schemas.microsoft.com/office/word/2020/wordml/sdtdatahash" xmlns:w16="http://schemas.microsoft.com/office/word/2018/wordml" xmlns:w16cid="http://schemas.microsoft.com/office/word/2016/wordml/cid" xmlns:w16cex="http://schemas.microsoft.com/office/word/2018/wordml/cex" xmlns:w15="http://schemas.microsoft.com/office/word/2012/wordml" xmlns:am3d="http://schemas.microsoft.com/office/drawing/2017/model3d" xmlns:aink="http://schemas.microsoft.com/office/drawing/2016/ink" xmlns:cx8="http://schemas.microsoft.com/office/drawing/2016/5/14/chartex" xmlns:cx7="http://schemas.microsoft.com/office/drawing/2016/5/13/chartex" xmlns:cx6="http://schemas.microsoft.com/office/drawing/2016/5/12/chartex" xmlns:cx5="http://schemas.microsoft.com/office/drawing/2016/5/11/chartex" xmlns:cx4="http://schemas.microsoft.com/office/drawing/2016/5/10/chartex" xmlns:cx3="http://schemas.microsoft.com/office/drawing/2016/5/9/chartex" xmlns:cx2="http://schemas.microsoft.com/office/drawing/2015/10/21/chartex" xmlns:cx1="http://schemas.microsoft.com/office/drawing/2015/9/8/chartex" xmlns:cx="http://schemas.microsoft.com/office/drawing/2014/chartex">
+        <mc:Fallback xmlns:cx="http://schemas.microsoft.com/office/drawing/2014/chartex" xmlns:cx1="http://schemas.microsoft.com/office/drawing/2015/9/8/chartex" xmlns:cx2="http://schemas.microsoft.com/office/drawing/2015/10/21/chartex" xmlns:cx3="http://schemas.microsoft.com/office/drawing/2016/5/9/chartex" xmlns:cx4="http://schemas.microsoft.com/office/drawing/2016/5/10/chartex" xmlns:cx5="http://schemas.microsoft.com/office/drawing/2016/5/11/chartex" xmlns:cx6="http://schemas.microsoft.com/office/drawing/2016/5/12/chartex" xmlns:cx7="http://schemas.microsoft.com/office/drawing/2016/5/13/chartex" xmlns:cx8="http://schemas.microsoft.com/office/drawing/2016/5/14/chartex" xmlns:aink="http://schemas.microsoft.com/office/drawing/2016/ink" xmlns:am3d="http://schemas.microsoft.com/office/drawing/2017/model3d" xmlns:w15="http://schemas.microsoft.com/office/word/2012/wordml" xmlns:w16cex="http://schemas.microsoft.com/office/word/2018/wordml/cex" xmlns:w16cid="http://schemas.microsoft.com/office/word/2016/wordml/cid" xmlns:w16="http://schemas.microsoft.com/office/word/2018/wordml" xmlns:w16sdtdh="http://schemas.microsoft.com/office/word/2020/wordml/sdtdatahash" xmlns:w16se="http://schemas.microsoft.com/office/word/2015/wordml/symex">
           <w:pict>
             <v:shapetype w14:anchorId="62954F9F" id="_x0000_t202" coordsize="21600,21600" o:spt="202" path="m,l,21600r21600,l21600,xe">
               <v:stroke joinstyle="miter"/>
@@ -11727,7 +11845,7 @@
                                               <a14:useLocalDpi xmlns:a14="http://schemas.microsoft.com/office/drawing/2010/main" val="0"/>
                                             </a:ext>
                                             <a:ext uri="{837473B0-CC2E-450A-ABE3-18F120FF3D39}">
-                                              <a1611:picAttrSrcUrl xmlns:a1611="http://schemas.microsoft.com/office/drawing/2016/11/main" xmlns:w16se="http://schemas.microsoft.com/office/word/2015/wordml/symex" xmlns:w16sdtdh="http://schemas.microsoft.com/office/word/2020/wordml/sdtdatahash" xmlns:w16="http://schemas.microsoft.com/office/word/2018/wordml" xmlns:w16cid="http://schemas.microsoft.com/office/word/2016/wordml/cid" xmlns:w16cex="http://schemas.microsoft.com/office/word/2018/wordml/cex" xmlns:w15="http://schemas.microsoft.com/office/word/2012/wordml" xmlns:w="http://schemas.openxmlformats.org/wordprocessingml/2006/main" xmlns:w10="urn:schemas-microsoft-com:office:word" xmlns:v="urn:schemas-microsoft-com:vml" xmlns:o="urn:schemas-microsoft-com:office:office" xmlns:am3d="http://schemas.microsoft.com/office/drawing/2017/model3d" xmlns:aink="http://schemas.microsoft.com/office/drawing/2016/ink" xmlns:cx8="http://schemas.microsoft.com/office/drawing/2016/5/14/chartex" xmlns:cx7="http://schemas.microsoft.com/office/drawing/2016/5/13/chartex" xmlns:cx6="http://schemas.microsoft.com/office/drawing/2016/5/12/chartex" xmlns:cx5="http://schemas.microsoft.com/office/drawing/2016/5/11/chartex" xmlns:cx4="http://schemas.microsoft.com/office/drawing/2016/5/10/chartex" xmlns:cx3="http://schemas.microsoft.com/office/drawing/2016/5/9/chartex" xmlns:cx2="http://schemas.microsoft.com/office/drawing/2015/10/21/chartex" xmlns:cx1="http://schemas.microsoft.com/office/drawing/2015/9/8/chartex" xmlns:cx="http://schemas.microsoft.com/office/drawing/2014/chartex" xmlns="" r:id="rId10"/>
+                                              <a1611:picAttrSrcUrl xmlns="" xmlns:cx="http://schemas.microsoft.com/office/drawing/2014/chartex" xmlns:cx1="http://schemas.microsoft.com/office/drawing/2015/9/8/chartex" xmlns:cx2="http://schemas.microsoft.com/office/drawing/2015/10/21/chartex" xmlns:cx3="http://schemas.microsoft.com/office/drawing/2016/5/9/chartex" xmlns:cx4="http://schemas.microsoft.com/office/drawing/2016/5/10/chartex" xmlns:cx5="http://schemas.microsoft.com/office/drawing/2016/5/11/chartex" xmlns:cx6="http://schemas.microsoft.com/office/drawing/2016/5/12/chartex" xmlns:cx7="http://schemas.microsoft.com/office/drawing/2016/5/13/chartex" xmlns:cx8="http://schemas.microsoft.com/office/drawing/2016/5/14/chartex" xmlns:aink="http://schemas.microsoft.com/office/drawing/2016/ink" xmlns:am3d="http://schemas.microsoft.com/office/drawing/2017/model3d" xmlns:o="urn:schemas-microsoft-com:office:office" xmlns:v="urn:schemas-microsoft-com:vml" xmlns:w10="urn:schemas-microsoft-com:office:word" xmlns:w="http://schemas.openxmlformats.org/wordprocessingml/2006/main" xmlns:w15="http://schemas.microsoft.com/office/word/2012/wordml" xmlns:w16cex="http://schemas.microsoft.com/office/word/2018/wordml/cex" xmlns:w16cid="http://schemas.microsoft.com/office/word/2016/wordml/cid" xmlns:w16="http://schemas.microsoft.com/office/word/2018/wordml" xmlns:w16sdtdh="http://schemas.microsoft.com/office/word/2020/wordml/sdtdatahash" xmlns:w16se="http://schemas.microsoft.com/office/word/2015/wordml/symex" xmlns:a1611="http://schemas.microsoft.com/office/drawing/2016/11/main" r:id="rId10"/>
                                             </a:ext>
                                           </a:extLst>
                                         </a:blip>
@@ -12072,7 +12190,7 @@
             </wp:anchor>
           </w:drawing>
         </mc:Choice>
-        <mc:Fallback xmlns:w16se="http://schemas.microsoft.com/office/word/2015/wordml/symex" xmlns:w16sdtdh="http://schemas.microsoft.com/office/word/2020/wordml/sdtdatahash" xmlns:w16="http://schemas.microsoft.com/office/word/2018/wordml" xmlns:w16cid="http://schemas.microsoft.com/office/word/2016/wordml/cid" xmlns:w16cex="http://schemas.microsoft.com/office/word/2018/wordml/cex" xmlns:w15="http://schemas.microsoft.com/office/word/2012/wordml" xmlns:am3d="http://schemas.microsoft.com/office/drawing/2017/model3d" xmlns:aink="http://schemas.microsoft.com/office/drawing/2016/ink" xmlns:cx8="http://schemas.microsoft.com/office/drawing/2016/5/14/chartex" xmlns:cx7="http://schemas.microsoft.com/office/drawing/2016/5/13/chartex" xmlns:cx6="http://schemas.microsoft.com/office/drawing/2016/5/12/chartex" xmlns:cx5="http://schemas.microsoft.com/office/drawing/2016/5/11/chartex" xmlns:cx4="http://schemas.microsoft.com/office/drawing/2016/5/10/chartex" xmlns:cx3="http://schemas.microsoft.com/office/drawing/2016/5/9/chartex" xmlns:cx2="http://schemas.microsoft.com/office/drawing/2015/10/21/chartex" xmlns:cx1="http://schemas.microsoft.com/office/drawing/2015/9/8/chartex" xmlns:cx="http://schemas.microsoft.com/office/drawing/2014/chartex">
+        <mc:Fallback xmlns:cx="http://schemas.microsoft.com/office/drawing/2014/chartex" xmlns:cx1="http://schemas.microsoft.com/office/drawing/2015/9/8/chartex" xmlns:cx2="http://schemas.microsoft.com/office/drawing/2015/10/21/chartex" xmlns:cx3="http://schemas.microsoft.com/office/drawing/2016/5/9/chartex" xmlns:cx4="http://schemas.microsoft.com/office/drawing/2016/5/10/chartex" xmlns:cx5="http://schemas.microsoft.com/office/drawing/2016/5/11/chartex" xmlns:cx6="http://schemas.microsoft.com/office/drawing/2016/5/12/chartex" xmlns:cx7="http://schemas.microsoft.com/office/drawing/2016/5/13/chartex" xmlns:cx8="http://schemas.microsoft.com/office/drawing/2016/5/14/chartex" xmlns:aink="http://schemas.microsoft.com/office/drawing/2016/ink" xmlns:am3d="http://schemas.microsoft.com/office/drawing/2017/model3d" xmlns:w15="http://schemas.microsoft.com/office/word/2012/wordml" xmlns:w16cex="http://schemas.microsoft.com/office/word/2018/wordml/cex" xmlns:w16cid="http://schemas.microsoft.com/office/word/2016/wordml/cid" xmlns:w16="http://schemas.microsoft.com/office/word/2018/wordml" xmlns:w16sdtdh="http://schemas.microsoft.com/office/word/2020/wordml/sdtdatahash" xmlns:w16se="http://schemas.microsoft.com/office/word/2015/wordml/symex">
           <w:pict>
             <v:shape w14:anchorId="7E00369D" id="Text Box 16" o:spid="_x0000_s1027" type="#_x0000_t202" style="position:absolute;margin-left:109pt;margin-top:7pt;width:411.4pt;height:40.45pt;z-index:251660288;visibility:visible;mso-wrap-style:square;mso-width-percent:0;mso-height-percent:0;mso-wrap-distance-left:9pt;mso-wrap-distance-top:0;mso-wrap-distance-right:9pt;mso-wrap-distance-bottom:0;mso-position-horizontal:absolute;mso-position-horizontal-relative:text;mso-position-vertical:absolute;mso-position-vertical-relative:text;mso-width-percent:0;mso-height-percent:0;mso-width-relative:page;mso-height-relative:page;v-text-anchor:top" o:gfxdata="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" filled="f" stroked="f">
               <v:textbox inset=".5mm,1.2mm,.5mm,.5mm">
@@ -12829,7 +12947,7 @@
             </wp:anchor>
           </w:drawing>
         </mc:Choice>
-        <mc:Fallback xmlns:w16se="http://schemas.microsoft.com/office/word/2015/wordml/symex" xmlns:w16sdtdh="http://schemas.microsoft.com/office/word/2020/wordml/sdtdatahash" xmlns:w16="http://schemas.microsoft.com/office/word/2018/wordml" xmlns:w16cid="http://schemas.microsoft.com/office/word/2016/wordml/cid" xmlns:w16cex="http://schemas.microsoft.com/office/word/2018/wordml/cex" xmlns:w15="http://schemas.microsoft.com/office/word/2012/wordml" xmlns:am3d="http://schemas.microsoft.com/office/drawing/2017/model3d" xmlns:aink="http://schemas.microsoft.com/office/drawing/2016/ink" xmlns:cx8="http://schemas.microsoft.com/office/drawing/2016/5/14/chartex" xmlns:cx7="http://schemas.microsoft.com/office/drawing/2016/5/13/chartex" xmlns:cx6="http://schemas.microsoft.com/office/drawing/2016/5/12/chartex" xmlns:cx5="http://schemas.microsoft.com/office/drawing/2016/5/11/chartex" xmlns:cx4="http://schemas.microsoft.com/office/drawing/2016/5/10/chartex" xmlns:cx3="http://schemas.microsoft.com/office/drawing/2016/5/9/chartex" xmlns:cx2="http://schemas.microsoft.com/office/drawing/2015/10/21/chartex" xmlns:cx1="http://schemas.microsoft.com/office/drawing/2015/9/8/chartex" xmlns:cx="http://schemas.microsoft.com/office/drawing/2014/chartex">
+        <mc:Fallback xmlns:cx="http://schemas.microsoft.com/office/drawing/2014/chartex" xmlns:cx1="http://schemas.microsoft.com/office/drawing/2015/9/8/chartex" xmlns:cx2="http://schemas.microsoft.com/office/drawing/2015/10/21/chartex" xmlns:cx3="http://schemas.microsoft.com/office/drawing/2016/5/9/chartex" xmlns:cx4="http://schemas.microsoft.com/office/drawing/2016/5/10/chartex" xmlns:cx5="http://schemas.microsoft.com/office/drawing/2016/5/11/chartex" xmlns:cx6="http://schemas.microsoft.com/office/drawing/2016/5/12/chartex" xmlns:cx7="http://schemas.microsoft.com/office/drawing/2016/5/13/chartex" xmlns:cx8="http://schemas.microsoft.com/office/drawing/2016/5/14/chartex" xmlns:aink="http://schemas.microsoft.com/office/drawing/2016/ink" xmlns:am3d="http://schemas.microsoft.com/office/drawing/2017/model3d" xmlns:w15="http://schemas.microsoft.com/office/word/2012/wordml" xmlns:w16cex="http://schemas.microsoft.com/office/word/2018/wordml/cex" xmlns:w16cid="http://schemas.microsoft.com/office/word/2016/wordml/cid" xmlns:w16="http://schemas.microsoft.com/office/word/2018/wordml" xmlns:w16sdtdh="http://schemas.microsoft.com/office/word/2020/wordml/sdtdatahash" xmlns:w16se="http://schemas.microsoft.com/office/word/2015/wordml/symex">
           <w:pict>
             <v:line w14:anchorId="265EF7C6" id="Straight Connector 19" o:spid="_x0000_s1026" style="position:absolute;flip:y;z-index:251659264;visibility:visible;mso-wrap-style:square;mso-width-percent:0;mso-height-percent:0;mso-wrap-distance-left:9pt;mso-wrap-distance-top:0;mso-wrap-distance-right:9pt;mso-wrap-distance-bottom:0;mso-position-horizontal:absolute;mso-position-horizontal-relative:text;mso-position-vertical:absolute;mso-position-vertical-relative:text;mso-width-percent:0;mso-height-percent:0;mso-width-relative:page;mso-height-relative:page" from="-.1pt,5.2pt" to="520.7pt,5.2pt" o:gfxdata="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" strokecolor="#974706 [1609]" strokeweight="1pt">
               <v:stroke endcap="round"/>
@@ -12936,7 +13054,7 @@
                               <w:sz w:val="18"/>
                               <w:szCs w:val="18"/>
                             </w:rPr>
-                            <w:t>4</w:t>
+                            <w:t>7</w:t>
                           </w:r>
                           <w:r>
                             <w:rPr>
@@ -13061,7 +13179,7 @@
                         <w:sz w:val="18"/>
                         <w:szCs w:val="18"/>
                       </w:rPr>
-                      <w:t>4</w:t>
+                      <w:t>7</w:t>
                     </w:r>
                     <w:r>
                       <w:rPr>
@@ -14420,7 +14538,6 @@
       <w:spacing w:after="0" w:line="240" w:lineRule="auto"/>
     </w:pPr>
     <w:tblPr>
-      <w:tblInd w:w="0" w:type="dxa"/>
       <w:tblBorders>
         <w:top w:val="single" w:sz="4" w:space="0" w:color="auto"/>
         <w:left w:val="single" w:sz="4" w:space="0" w:color="auto"/>
@@ -14429,12 +14546,6 @@
         <w:insideH w:val="single" w:sz="4" w:space="0" w:color="auto"/>
         <w:insideV w:val="single" w:sz="4" w:space="0" w:color="auto"/>
       </w:tblBorders>
-      <w:tblCellMar>
-        <w:top w:w="0" w:type="dxa"/>
-        <w:left w:w="108" w:type="dxa"/>
-        <w:bottom w:w="0" w:type="dxa"/>
-        <w:right w:w="108" w:type="dxa"/>
-      </w:tblCellMar>
     </w:tblPr>
   </w:style>
   <w:style w:type="paragraph" w:styleId="HTMLPreformatted">
@@ -14500,7 +14611,6 @@
       <w:spacing w:after="0" w:line="240" w:lineRule="auto"/>
     </w:pPr>
     <w:tblPr>
-      <w:tblInd w:w="0" w:type="dxa"/>
       <w:tblBorders>
         <w:top w:val="single" w:sz="4" w:space="0" w:color="auto"/>
         <w:left w:val="single" w:sz="4" w:space="0" w:color="auto"/>
@@ -14509,12 +14619,6 @@
         <w:insideH w:val="single" w:sz="4" w:space="0" w:color="auto"/>
         <w:insideV w:val="single" w:sz="4" w:space="0" w:color="auto"/>
       </w:tblBorders>
-      <w:tblCellMar>
-        <w:top w:w="0" w:type="dxa"/>
-        <w:left w:w="108" w:type="dxa"/>
-        <w:bottom w:w="0" w:type="dxa"/>
-        <w:right w:w="108" w:type="dxa"/>
-      </w:tblCellMar>
     </w:tblPr>
   </w:style>
   <w:style w:type="character" w:customStyle="1" w:styleId="ListParagraphChar">
@@ -15188,7 +15292,6 @@
       <w:spacing w:after="0" w:line="240" w:lineRule="auto"/>
     </w:pPr>
     <w:tblPr>
-      <w:tblInd w:w="0" w:type="dxa"/>
       <w:tblBorders>
         <w:top w:val="single" w:sz="4" w:space="0" w:color="auto"/>
         <w:left w:val="single" w:sz="4" w:space="0" w:color="auto"/>
@@ -15197,12 +15300,6 @@
         <w:insideH w:val="single" w:sz="4" w:space="0" w:color="auto"/>
         <w:insideV w:val="single" w:sz="4" w:space="0" w:color="auto"/>
       </w:tblBorders>
-      <w:tblCellMar>
-        <w:top w:w="0" w:type="dxa"/>
-        <w:left w:w="108" w:type="dxa"/>
-        <w:bottom w:w="0" w:type="dxa"/>
-        <w:right w:w="108" w:type="dxa"/>
-      </w:tblCellMar>
     </w:tblPr>
   </w:style>
   <w:style w:type="paragraph" w:styleId="HTMLPreformatted">
@@ -15268,7 +15365,6 @@
       <w:spacing w:after="0" w:line="240" w:lineRule="auto"/>
     </w:pPr>
     <w:tblPr>
-      <w:tblInd w:w="0" w:type="dxa"/>
       <w:tblBorders>
         <w:top w:val="single" w:sz="4" w:space="0" w:color="auto"/>
         <w:left w:val="single" w:sz="4" w:space="0" w:color="auto"/>
@@ -15277,12 +15373,6 @@
         <w:insideH w:val="single" w:sz="4" w:space="0" w:color="auto"/>
         <w:insideV w:val="single" w:sz="4" w:space="0" w:color="auto"/>
       </w:tblBorders>
-      <w:tblCellMar>
-        <w:top w:w="0" w:type="dxa"/>
-        <w:left w:w="108" w:type="dxa"/>
-        <w:bottom w:w="0" w:type="dxa"/>
-        <w:right w:w="108" w:type="dxa"/>
-      </w:tblCellMar>
     </w:tblPr>
   </w:style>
   <w:style w:type="character" w:customStyle="1" w:styleId="ListParagraphChar">
@@ -15703,7 +15793,7 @@
 </file>
 
 <file path=customXml/itemProps1.xml><?xml version="1.0" encoding="utf-8"?>
-<ds:datastoreItem xmlns:ds="http://schemas.openxmlformats.org/officeDocument/2006/customXml" ds:itemID="{714F3FD0-BD16-46E9-9615-C87E79FA20A7}">
+<ds:datastoreItem xmlns:ds="http://schemas.openxmlformats.org/officeDocument/2006/customXml" ds:itemID="{4B529B86-7906-4307-9C00-1276BC65F8BE}">
   <ds:schemaRefs>
     <ds:schemaRef ds:uri="http://schemas.openxmlformats.org/officeDocument/2006/bibliography"/>
   </ds:schemaRefs>

</xml_diff>